<commit_message>
Added Capstone Project Report
</commit_message>
<xml_diff>
--- a/Capstone Project Report.docx
+++ b/Capstone Project Report.docx
@@ -194,6 +194,12 @@
     </w:p>
     <w:p>
       <w:pPr>
+        <w:pStyle w:val="ListParagraph"/>
+        <w:numPr>
+          <w:ilvl w:val="0"/>
+          <w:numId w:val="1"/>
+        </w:numPr>
+        <w:spacing w:line="360" w:lineRule="auto"/>
         <w:rPr>
           <w:rFonts w:ascii="Times New Roman" w:hAnsi="Times New Roman" w:cs="Times New Roman"/>
           <w:b/>
@@ -203,10 +209,7 @@
           <w:u w:val="single"/>
         </w:rPr>
       </w:pPr>
-    </w:p>
-    <w:p>
-      <w:pPr>
-        <w:spacing w:line="360" w:lineRule="auto"/>
+      <w:r>
         <w:rPr>
           <w:rFonts w:ascii="Times New Roman" w:hAnsi="Times New Roman" w:cs="Times New Roman"/>
           <w:b/>
@@ -215,8 +218,231 @@
           <w:szCs w:val="44"/>
           <w:u w:val="single"/>
         </w:rPr>
-      </w:pPr>
-      <w:r>
+        <w:lastRenderedPageBreak/>
+        <w:t>Introduction</w:t>
+      </w:r>
+    </w:p>
+    <w:p>
+      <w:pPr>
+        <w:spacing w:line="360" w:lineRule="auto"/>
+        <w:rPr>
+          <w:rFonts w:ascii="Times New Roman" w:hAnsi="Times New Roman" w:cs="Times New Roman"/>
+          <w:b/>
+          <w:bCs/>
+          <w:sz w:val="32"/>
+          <w:szCs w:val="32"/>
+        </w:rPr>
+      </w:pPr>
+      <w:r>
+        <w:rPr>
+          <w:rFonts w:ascii="Times New Roman" w:hAnsi="Times New Roman" w:cs="Times New Roman"/>
+          <w:b/>
+          <w:bCs/>
+          <w:sz w:val="32"/>
+          <w:szCs w:val="32"/>
+        </w:rPr>
+        <w:t>1.1</w:t>
+      </w:r>
+      <w:r>
+        <w:rPr>
+          <w:rFonts w:ascii="Times New Roman" w:hAnsi="Times New Roman" w:cs="Times New Roman"/>
+          <w:b/>
+          <w:bCs/>
+          <w:sz w:val="32"/>
+          <w:szCs w:val="32"/>
+        </w:rPr>
+        <w:t xml:space="preserve"> </w:t>
+      </w:r>
+      <w:r>
+        <w:rPr>
+          <w:rFonts w:ascii="Times New Roman" w:hAnsi="Times New Roman" w:cs="Times New Roman"/>
+          <w:b/>
+          <w:bCs/>
+          <w:sz w:val="32"/>
+          <w:szCs w:val="32"/>
+        </w:rPr>
+        <w:t>Background</w:t>
+      </w:r>
+    </w:p>
+    <w:p>
+      <w:pPr>
+        <w:spacing w:line="360" w:lineRule="auto"/>
+        <w:jc w:val="both"/>
+        <w:rPr>
+          <w:rFonts w:ascii="Times New Roman" w:hAnsi="Times New Roman" w:cs="Times New Roman"/>
+          <w:sz w:val="28"/>
+          <w:szCs w:val="28"/>
+        </w:rPr>
+      </w:pPr>
+      <w:r>
+        <w:rPr>
+          <w:rFonts w:ascii="Times New Roman" w:hAnsi="Times New Roman" w:cs="Times New Roman"/>
+          <w:sz w:val="28"/>
+          <w:szCs w:val="28"/>
+        </w:rPr>
+        <w:t xml:space="preserve">It is found that people in the UK shift houses a lot. But what causes them to move their houses? Shifting is a very tedious and painstaking process, there must be a strong reason behind their movement. According to a survey which included 1,000 people, slightly more than half said that the chief motivation </w:t>
+      </w:r>
+      <w:r>
+        <w:rPr>
+          <w:rFonts w:ascii="Times New Roman" w:hAnsi="Times New Roman" w:cs="Times New Roman"/>
+          <w:sz w:val="28"/>
+          <w:szCs w:val="28"/>
+        </w:rPr>
+        <w:t>was for upping sticks. Other popular reasons for moving were access to shops and amenities (35 per cent), being close to family/friends (32 per cent), reducing running costs (31 per cent) and needing a bigger home (30 per cent).</w:t>
+      </w:r>
+    </w:p>
+    <w:p>
+      <w:pPr>
+        <w:spacing w:line="360" w:lineRule="auto"/>
+        <w:jc w:val="both"/>
+        <w:rPr>
+          <w:rFonts w:ascii="Times New Roman" w:hAnsi="Times New Roman" w:cs="Times New Roman"/>
+          <w:sz w:val="28"/>
+          <w:szCs w:val="28"/>
+        </w:rPr>
+      </w:pPr>
+      <w:r>
+        <w:rPr>
+          <w:rFonts w:ascii="Times New Roman" w:hAnsi="Times New Roman" w:cs="Times New Roman"/>
+          <w:sz w:val="28"/>
+          <w:szCs w:val="28"/>
+        </w:rPr>
+        <w:t>Each year, approximately 4-5% of the population will move to a different city or county in the UK.</w:t>
+      </w:r>
+    </w:p>
+    <w:p>
+      <w:pPr>
+        <w:spacing w:line="360" w:lineRule="auto"/>
+        <w:jc w:val="both"/>
+        <w:rPr>
+          <w:rFonts w:ascii="Times New Roman" w:hAnsi="Times New Roman" w:cs="Times New Roman"/>
+          <w:sz w:val="28"/>
+          <w:szCs w:val="28"/>
+        </w:rPr>
+      </w:pPr>
+      <w:r>
+        <w:rPr>
+          <w:rFonts w:ascii="Times New Roman" w:hAnsi="Times New Roman" w:cs="Times New Roman"/>
+          <w:sz w:val="28"/>
+          <w:szCs w:val="28"/>
+        </w:rPr>
+        <w:t>London being the city of choice, is quickly increasing in population density. On a yearly basis, nearly 200,000 people move from elsewhere in the UK to live in London, while only 25,000 move the opposite way.</w:t>
+      </w:r>
+    </w:p>
+    <w:p>
+      <w:pPr>
+        <w:spacing w:line="360" w:lineRule="auto"/>
+        <w:rPr>
+          <w:rFonts w:ascii="Times New Roman" w:hAnsi="Times New Roman" w:cs="Times New Roman"/>
+          <w:b/>
+          <w:bCs/>
+          <w:sz w:val="32"/>
+          <w:szCs w:val="32"/>
+        </w:rPr>
+      </w:pPr>
+      <w:r>
+        <w:rPr>
+          <w:rFonts w:ascii="Times New Roman" w:hAnsi="Times New Roman" w:cs="Times New Roman"/>
+          <w:b/>
+          <w:bCs/>
+          <w:sz w:val="32"/>
+          <w:szCs w:val="32"/>
+        </w:rPr>
+        <w:t>1.2 Problem</w:t>
+      </w:r>
+    </w:p>
+    <w:p>
+      <w:pPr>
+        <w:spacing w:line="360" w:lineRule="auto"/>
+        <w:jc w:val="both"/>
+        <w:rPr>
+          <w:rFonts w:ascii="Times New Roman" w:hAnsi="Times New Roman" w:cs="Times New Roman"/>
+          <w:sz w:val="28"/>
+          <w:szCs w:val="28"/>
+        </w:rPr>
+      </w:pPr>
+      <w:r>
+        <w:rPr>
+          <w:rFonts w:ascii="Times New Roman" w:hAnsi="Times New Roman" w:cs="Times New Roman"/>
+          <w:sz w:val="28"/>
+          <w:szCs w:val="28"/>
+        </w:rPr>
+        <w:t xml:space="preserve">A survey of 2,00 people by “Which?” has shown that 18 per cent of the people </w:t>
+      </w:r>
+      <w:r>
+        <w:rPr>
+          <w:rFonts w:ascii="Times New Roman" w:hAnsi="Times New Roman" w:cs="Times New Roman"/>
+          <w:sz w:val="28"/>
+          <w:szCs w:val="28"/>
+        </w:rPr>
+        <w:t>have trouble finding a home in an ideal area which ticks all the right boxes.</w:t>
+      </w:r>
+    </w:p>
+    <w:p>
+      <w:pPr>
+        <w:spacing w:line="360" w:lineRule="auto"/>
+        <w:jc w:val="both"/>
+        <w:rPr>
+          <w:rFonts w:ascii="Times New Roman" w:hAnsi="Times New Roman" w:cs="Times New Roman"/>
+          <w:sz w:val="28"/>
+          <w:szCs w:val="28"/>
+        </w:rPr>
+      </w:pPr>
+      <w:r>
+        <w:rPr>
+          <w:rFonts w:ascii="Times New Roman" w:hAnsi="Times New Roman" w:cs="Times New Roman"/>
+          <w:sz w:val="28"/>
+          <w:szCs w:val="28"/>
+        </w:rPr>
+        <w:t>Neighborhood can play a very important role in choosing a home and so this is a problem that I wish to solve.</w:t>
+      </w:r>
+    </w:p>
+    <w:p>
+      <w:pPr>
+        <w:spacing w:line="360" w:lineRule="auto"/>
+        <w:jc w:val="both"/>
+        <w:rPr>
+          <w:rFonts w:ascii="Times New Roman" w:hAnsi="Times New Roman" w:cs="Times New Roman"/>
+          <w:b/>
+          <w:bCs/>
+          <w:sz w:val="32"/>
+          <w:szCs w:val="32"/>
+        </w:rPr>
+      </w:pPr>
+      <w:r>
+        <w:rPr>
+          <w:rFonts w:ascii="Times New Roman" w:hAnsi="Times New Roman" w:cs="Times New Roman"/>
+          <w:b/>
+          <w:bCs/>
+          <w:sz w:val="32"/>
+          <w:szCs w:val="32"/>
+        </w:rPr>
+        <w:t>1.3 Aim</w:t>
+      </w:r>
+    </w:p>
+    <w:p>
+      <w:pPr>
+        <w:spacing w:line="360" w:lineRule="auto"/>
+        <w:jc w:val="both"/>
+        <w:rPr>
+          <w:rFonts w:ascii="Times New Roman" w:hAnsi="Times New Roman" w:cs="Times New Roman"/>
+          <w:sz w:val="28"/>
+          <w:szCs w:val="28"/>
+        </w:rPr>
+      </w:pPr>
+      <w:r>
+        <w:rPr>
+          <w:rFonts w:ascii="Times New Roman" w:hAnsi="Times New Roman" w:cs="Times New Roman"/>
+          <w:sz w:val="28"/>
+          <w:szCs w:val="28"/>
+        </w:rPr>
+        <w:t xml:space="preserve">Aim of this project is to find clusters of neighborhoods which are suitable for people to move in. </w:t>
+      </w:r>
+    </w:p>
+    <w:p>
+      <w:pPr>
+        <w:spacing w:line="360" w:lineRule="auto"/>
+        <w:jc w:val="both"/>
         <w:rPr>
           <w:rFonts w:ascii="Times New Roman" w:hAnsi="Times New Roman" w:cs="Times New Roman"/>
           <w:b/>
@@ -225,70 +451,424 @@
           <w:szCs w:val="44"/>
           <w:u w:val="single"/>
         </w:rPr>
-        <w:t>Introduction</w:t>
-      </w:r>
-    </w:p>
-    <w:p>
-      <w:pPr>
-        <w:spacing w:line="360" w:lineRule="auto"/>
-        <w:rPr>
-          <w:rFonts w:ascii="Times New Roman" w:hAnsi="Times New Roman" w:cs="Times New Roman"/>
-          <w:sz w:val="32"/>
-          <w:szCs w:val="32"/>
-        </w:rPr>
-      </w:pPr>
-      <w:r>
-        <w:rPr>
-          <w:rFonts w:ascii="Times New Roman" w:hAnsi="Times New Roman" w:cs="Times New Roman"/>
-          <w:sz w:val="32"/>
-          <w:szCs w:val="32"/>
-        </w:rPr>
-        <w:t xml:space="preserve">It is found that people in the UK shift houses a lot. But what causes them to move their houses? Shifting is a very tedious and painstaking process, there must be a strong reason behind their movement. According to a survey which included 1,000 people, slightly more than half said that the chief motivation </w:t>
-      </w:r>
-      <w:r>
-        <w:rPr>
-          <w:rFonts w:ascii="Times New Roman" w:hAnsi="Times New Roman" w:cs="Times New Roman"/>
-          <w:sz w:val="32"/>
-          <w:szCs w:val="32"/>
-        </w:rPr>
-        <w:t>was for upping sticks. Other popular reasons for moving were access to shops and amenities (35 per cent), being close to family/friends (32 per cent), reducing running costs (31 per cent) and needing a bigger home (30 per cent).</w:t>
-      </w:r>
-    </w:p>
-    <w:p>
-      <w:pPr>
-        <w:spacing w:line="360" w:lineRule="auto"/>
-        <w:rPr>
-          <w:rFonts w:ascii="Times New Roman" w:hAnsi="Times New Roman" w:cs="Times New Roman"/>
-          <w:sz w:val="32"/>
-          <w:szCs w:val="32"/>
-        </w:rPr>
-      </w:pPr>
-      <w:r>
-        <w:rPr>
-          <w:rFonts w:ascii="Times New Roman" w:hAnsi="Times New Roman" w:cs="Times New Roman"/>
-          <w:sz w:val="32"/>
-          <w:szCs w:val="32"/>
-        </w:rPr>
-        <w:t>Each year, approximately 4-5% of the population will move to a different city or county in the UK.</w:t>
-      </w:r>
-    </w:p>
-    <w:p>
-      <w:pPr>
-        <w:spacing w:line="360" w:lineRule="auto"/>
-        <w:rPr>
-          <w:rFonts w:ascii="Times New Roman" w:hAnsi="Times New Roman" w:cs="Times New Roman"/>
-          <w:sz w:val="32"/>
-          <w:szCs w:val="32"/>
-        </w:rPr>
-      </w:pPr>
-      <w:r>
-        <w:rPr>
-          <w:rFonts w:ascii="Times New Roman" w:hAnsi="Times New Roman" w:cs="Times New Roman"/>
-          <w:sz w:val="32"/>
-          <w:szCs w:val="32"/>
-        </w:rPr>
-        <w:t>London being the city of choice, is quickly increasing in population density. On a yearly basis, nearly 200,000 people move from elsewhere in the UK to live in London, while only 25,000 move the opposite way.</w:t>
-      </w:r>
+      </w:pPr>
+      <w:r>
+        <w:rPr>
+          <w:rFonts w:ascii="Times New Roman" w:hAnsi="Times New Roman" w:cs="Times New Roman"/>
+          <w:b/>
+          <w:bCs/>
+          <w:sz w:val="44"/>
+          <w:szCs w:val="44"/>
+        </w:rPr>
+        <w:lastRenderedPageBreak/>
+        <w:t xml:space="preserve">2. </w:t>
+      </w:r>
+      <w:r>
+        <w:rPr>
+          <w:rFonts w:ascii="Times New Roman" w:hAnsi="Times New Roman" w:cs="Times New Roman"/>
+          <w:b/>
+          <w:bCs/>
+          <w:sz w:val="44"/>
+          <w:szCs w:val="44"/>
+          <w:u w:val="single"/>
+        </w:rPr>
+        <w:t>Data Requisites</w:t>
+      </w:r>
+    </w:p>
+    <w:p>
+      <w:pPr>
+        <w:spacing w:line="360" w:lineRule="auto"/>
+        <w:jc w:val="both"/>
+        <w:rPr>
+          <w:rFonts w:ascii="Times New Roman" w:hAnsi="Times New Roman" w:cs="Times New Roman"/>
+          <w:b/>
+          <w:bCs/>
+          <w:sz w:val="32"/>
+          <w:szCs w:val="32"/>
+        </w:rPr>
+      </w:pPr>
+      <w:r>
+        <w:rPr>
+          <w:rFonts w:ascii="Times New Roman" w:hAnsi="Times New Roman" w:cs="Times New Roman"/>
+          <w:b/>
+          <w:bCs/>
+          <w:sz w:val="32"/>
+          <w:szCs w:val="32"/>
+        </w:rPr>
+        <w:t>2.1 Acquiring Data</w:t>
+      </w:r>
+    </w:p>
+    <w:p>
+      <w:pPr>
+        <w:spacing w:line="360" w:lineRule="auto"/>
+        <w:jc w:val="both"/>
+        <w:rPr>
+          <w:rFonts w:ascii="Times New Roman" w:hAnsi="Times New Roman" w:cs="Times New Roman"/>
+          <w:sz w:val="28"/>
+          <w:szCs w:val="28"/>
+        </w:rPr>
+      </w:pPr>
+      <w:r>
+        <w:rPr>
+          <w:rFonts w:ascii="Times New Roman" w:hAnsi="Times New Roman" w:cs="Times New Roman"/>
+          <w:sz w:val="28"/>
+          <w:szCs w:val="28"/>
+        </w:rPr>
+        <w:t xml:space="preserve">The data required for this project is compiled from various data sources. The first data source comprises of the London Crime Data which shows the crime per borough in London. </w:t>
+      </w:r>
+    </w:p>
+    <w:p>
+      <w:pPr>
+        <w:spacing w:line="360" w:lineRule="auto"/>
+        <w:jc w:val="both"/>
+        <w:rPr>
+          <w:rFonts w:ascii="Times New Roman" w:hAnsi="Times New Roman" w:cs="Times New Roman"/>
+          <w:sz w:val="28"/>
+          <w:szCs w:val="28"/>
+        </w:rPr>
+      </w:pPr>
+      <w:r>
+        <w:rPr>
+          <w:rFonts w:ascii="Times New Roman" w:hAnsi="Times New Roman" w:cs="Times New Roman"/>
+          <w:sz w:val="28"/>
+          <w:szCs w:val="28"/>
+        </w:rPr>
+        <w:t>The dataset contains the following columns:</w:t>
+      </w:r>
+    </w:p>
+    <w:p>
+      <w:pPr>
+        <w:pStyle w:val="ListParagraph"/>
+        <w:numPr>
+          <w:ilvl w:val="0"/>
+          <w:numId w:val="2"/>
+        </w:numPr>
+        <w:spacing w:line="360" w:lineRule="auto"/>
+        <w:jc w:val="both"/>
+        <w:rPr>
+          <w:rFonts w:ascii="Times New Roman" w:hAnsi="Times New Roman" w:cs="Times New Roman"/>
+          <w:b/>
+          <w:bCs/>
+          <w:sz w:val="28"/>
+          <w:szCs w:val="28"/>
+        </w:rPr>
+      </w:pPr>
+      <w:r>
+        <w:rPr>
+          <w:rFonts w:ascii="Times New Roman" w:hAnsi="Times New Roman" w:cs="Times New Roman"/>
+          <w:b/>
+          <w:bCs/>
+          <w:sz w:val="28"/>
+          <w:szCs w:val="28"/>
+        </w:rPr>
+        <w:t>l</w:t>
+      </w:r>
+      <w:r>
+        <w:rPr>
+          <w:rFonts w:ascii="Times New Roman" w:hAnsi="Times New Roman" w:cs="Times New Roman"/>
+          <w:b/>
+          <w:bCs/>
+          <w:sz w:val="28"/>
+          <w:szCs w:val="28"/>
+        </w:rPr>
+        <w:t xml:space="preserve">soa_code: </w:t>
+      </w:r>
+      <w:r>
+        <w:rPr>
+          <w:rFonts w:ascii="Times New Roman" w:hAnsi="Times New Roman" w:cs="Times New Roman"/>
+          <w:sz w:val="28"/>
+          <w:szCs w:val="28"/>
+        </w:rPr>
+        <w:t xml:space="preserve">code </w:t>
+      </w:r>
+      <w:r>
+        <w:rPr>
+          <w:rFonts w:ascii="Times New Roman" w:hAnsi="Times New Roman" w:cs="Times New Roman"/>
+          <w:sz w:val="28"/>
+          <w:szCs w:val="28"/>
+        </w:rPr>
+        <w:t>for Lower Super Output Area in Greater London.</w:t>
+      </w:r>
+    </w:p>
+    <w:p>
+      <w:pPr>
+        <w:pStyle w:val="ListParagraph"/>
+        <w:numPr>
+          <w:ilvl w:val="0"/>
+          <w:numId w:val="2"/>
+        </w:numPr>
+        <w:spacing w:line="360" w:lineRule="auto"/>
+        <w:jc w:val="both"/>
+        <w:rPr>
+          <w:rFonts w:ascii="Times New Roman" w:hAnsi="Times New Roman" w:cs="Times New Roman"/>
+          <w:b/>
+          <w:bCs/>
+          <w:sz w:val="28"/>
+          <w:szCs w:val="28"/>
+        </w:rPr>
+      </w:pPr>
+      <w:r>
+        <w:rPr>
+          <w:rFonts w:ascii="Times New Roman" w:hAnsi="Times New Roman" w:cs="Times New Roman"/>
+          <w:b/>
+          <w:bCs/>
+          <w:sz w:val="28"/>
+          <w:szCs w:val="28"/>
+        </w:rPr>
+        <w:t xml:space="preserve">borough: </w:t>
+      </w:r>
+      <w:r>
+        <w:rPr>
+          <w:rFonts w:ascii="Times New Roman" w:hAnsi="Times New Roman" w:cs="Times New Roman"/>
+          <w:sz w:val="28"/>
+          <w:szCs w:val="28"/>
+        </w:rPr>
+        <w:t>Common name for London Borough</w:t>
+      </w:r>
+    </w:p>
+    <w:p>
+      <w:pPr>
+        <w:pStyle w:val="ListParagraph"/>
+        <w:numPr>
+          <w:ilvl w:val="0"/>
+          <w:numId w:val="2"/>
+        </w:numPr>
+        <w:spacing w:line="360" w:lineRule="auto"/>
+        <w:jc w:val="both"/>
+        <w:rPr>
+          <w:rFonts w:ascii="Times New Roman" w:hAnsi="Times New Roman" w:cs="Times New Roman"/>
+          <w:b/>
+          <w:bCs/>
+          <w:sz w:val="28"/>
+          <w:szCs w:val="28"/>
+        </w:rPr>
+      </w:pPr>
+      <w:r>
+        <w:rPr>
+          <w:rFonts w:ascii="Times New Roman" w:hAnsi="Times New Roman" w:cs="Times New Roman"/>
+          <w:b/>
+          <w:bCs/>
+          <w:sz w:val="28"/>
+          <w:szCs w:val="28"/>
+        </w:rPr>
+        <w:t xml:space="preserve">major_category: </w:t>
+      </w:r>
+      <w:r>
+        <w:rPr>
+          <w:rFonts w:ascii="Times New Roman" w:hAnsi="Times New Roman" w:cs="Times New Roman"/>
+          <w:sz w:val="28"/>
+          <w:szCs w:val="28"/>
+        </w:rPr>
+        <w:t>High level categorization of crime.</w:t>
+      </w:r>
+    </w:p>
+    <w:p>
+      <w:pPr>
+        <w:pStyle w:val="ListParagraph"/>
+        <w:numPr>
+          <w:ilvl w:val="0"/>
+          <w:numId w:val="2"/>
+        </w:numPr>
+        <w:spacing w:line="360" w:lineRule="auto"/>
+        <w:jc w:val="both"/>
+        <w:rPr>
+          <w:rFonts w:ascii="Times New Roman" w:hAnsi="Times New Roman" w:cs="Times New Roman"/>
+          <w:b/>
+          <w:bCs/>
+          <w:sz w:val="28"/>
+          <w:szCs w:val="28"/>
+        </w:rPr>
+      </w:pPr>
+      <w:r>
+        <w:rPr>
+          <w:rFonts w:ascii="Times New Roman" w:hAnsi="Times New Roman" w:cs="Times New Roman"/>
+          <w:b/>
+          <w:bCs/>
+          <w:sz w:val="28"/>
+          <w:szCs w:val="28"/>
+        </w:rPr>
+        <w:t xml:space="preserve">minor_category: </w:t>
+      </w:r>
+      <w:r>
+        <w:rPr>
+          <w:rFonts w:ascii="Times New Roman" w:hAnsi="Times New Roman" w:cs="Times New Roman"/>
+          <w:sz w:val="28"/>
+          <w:szCs w:val="28"/>
+        </w:rPr>
+        <w:t>Low level categorizations of crime within major category.</w:t>
+      </w:r>
+    </w:p>
+    <w:p>
+      <w:pPr>
+        <w:pStyle w:val="ListParagraph"/>
+        <w:numPr>
+          <w:ilvl w:val="0"/>
+          <w:numId w:val="2"/>
+        </w:numPr>
+        <w:spacing w:line="360" w:lineRule="auto"/>
+        <w:jc w:val="both"/>
+        <w:rPr>
+          <w:rFonts w:ascii="Times New Roman" w:hAnsi="Times New Roman" w:cs="Times New Roman"/>
+          <w:b/>
+          <w:bCs/>
+          <w:sz w:val="28"/>
+          <w:szCs w:val="28"/>
+        </w:rPr>
+      </w:pPr>
+      <w:r>
+        <w:rPr>
+          <w:rFonts w:ascii="Times New Roman" w:hAnsi="Times New Roman" w:cs="Times New Roman"/>
+          <w:b/>
+          <w:bCs/>
+          <w:sz w:val="28"/>
+          <w:szCs w:val="28"/>
+        </w:rPr>
+        <w:t xml:space="preserve">value: </w:t>
+      </w:r>
+      <w:r>
+        <w:rPr>
+          <w:rFonts w:ascii="Times New Roman" w:hAnsi="Times New Roman" w:cs="Times New Roman"/>
+          <w:sz w:val="28"/>
+          <w:szCs w:val="28"/>
+        </w:rPr>
+        <w:t>Monthly reported count of categorical crime in a given Borough.</w:t>
+      </w:r>
+    </w:p>
+    <w:p>
+      <w:pPr>
+        <w:pStyle w:val="ListParagraph"/>
+        <w:numPr>
+          <w:ilvl w:val="0"/>
+          <w:numId w:val="2"/>
+        </w:numPr>
+        <w:spacing w:line="360" w:lineRule="auto"/>
+        <w:jc w:val="both"/>
+        <w:rPr>
+          <w:rFonts w:ascii="Times New Roman" w:hAnsi="Times New Roman" w:cs="Times New Roman"/>
+          <w:b/>
+          <w:bCs/>
+          <w:sz w:val="28"/>
+          <w:szCs w:val="28"/>
+        </w:rPr>
+      </w:pPr>
+      <w:r>
+        <w:rPr>
+          <w:rFonts w:ascii="Times New Roman" w:hAnsi="Times New Roman" w:cs="Times New Roman"/>
+          <w:b/>
+          <w:bCs/>
+          <w:sz w:val="28"/>
+          <w:szCs w:val="28"/>
+        </w:rPr>
+        <w:t xml:space="preserve">year: </w:t>
+      </w:r>
+      <w:r>
+        <w:rPr>
+          <w:rFonts w:ascii="Times New Roman" w:hAnsi="Times New Roman" w:cs="Times New Roman"/>
+          <w:sz w:val="28"/>
+          <w:szCs w:val="28"/>
+        </w:rPr>
+        <w:t>Year of reported counts, 2008-2016</w:t>
+      </w:r>
+    </w:p>
+    <w:p>
+      <w:pPr>
+        <w:pStyle w:val="ListParagraph"/>
+        <w:numPr>
+          <w:ilvl w:val="0"/>
+          <w:numId w:val="2"/>
+        </w:numPr>
+        <w:spacing w:line="360" w:lineRule="auto"/>
+        <w:jc w:val="both"/>
+        <w:rPr>
+          <w:rFonts w:ascii="Times New Roman" w:hAnsi="Times New Roman" w:cs="Times New Roman"/>
+          <w:b/>
+          <w:bCs/>
+          <w:sz w:val="28"/>
+          <w:szCs w:val="28"/>
+        </w:rPr>
+      </w:pPr>
+      <w:r>
+        <w:rPr>
+          <w:rFonts w:ascii="Times New Roman" w:hAnsi="Times New Roman" w:cs="Times New Roman"/>
+          <w:b/>
+          <w:bCs/>
+          <w:sz w:val="28"/>
+          <w:szCs w:val="28"/>
+        </w:rPr>
+        <w:t xml:space="preserve">month: </w:t>
+      </w:r>
+      <w:r>
+        <w:rPr>
+          <w:rFonts w:ascii="Times New Roman" w:hAnsi="Times New Roman" w:cs="Times New Roman"/>
+          <w:sz w:val="28"/>
+          <w:szCs w:val="28"/>
+        </w:rPr>
+        <w:t>Month of reported counts, 1-12</w:t>
+      </w:r>
+    </w:p>
+    <w:p>
+      <w:pPr>
+        <w:spacing w:line="360" w:lineRule="auto"/>
+        <w:rPr>
+          <w:rFonts w:ascii="Times New Roman" w:hAnsi="Times New Roman" w:cs="Times New Roman"/>
+          <w:b/>
+          <w:bCs/>
+          <w:sz w:val="32"/>
+          <w:szCs w:val="32"/>
+        </w:rPr>
+      </w:pPr>
+    </w:p>
+    <w:p>
+      <w:pPr>
+        <w:spacing w:line="360" w:lineRule="auto"/>
+        <w:rPr>
+          <w:rFonts w:ascii="Times New Roman" w:hAnsi="Times New Roman" w:cs="Times New Roman"/>
+          <w:b/>
+          <w:bCs/>
+          <w:sz w:val="32"/>
+          <w:szCs w:val="32"/>
+        </w:rPr>
+      </w:pPr>
+    </w:p>
+    <w:p>
+      <w:pPr>
+        <w:spacing w:line="360" w:lineRule="auto"/>
+        <w:rPr>
+          <w:rFonts w:ascii="Times New Roman" w:hAnsi="Times New Roman" w:cs="Times New Roman"/>
+          <w:sz w:val="28"/>
+          <w:szCs w:val="28"/>
+        </w:rPr>
+      </w:pPr>
+    </w:p>
+    <w:p>
+      <w:pPr>
+        <w:spacing w:line="360" w:lineRule="auto"/>
+        <w:rPr>
+          <w:rFonts w:ascii="Times New Roman" w:hAnsi="Times New Roman" w:cs="Times New Roman"/>
+          <w:sz w:val="32"/>
+          <w:szCs w:val="32"/>
+        </w:rPr>
+      </w:pPr>
+    </w:p>
+    <w:p>
+      <w:pPr>
+        <w:spacing w:line="360" w:lineRule="auto"/>
+        <w:rPr>
+          <w:rFonts w:ascii="Times New Roman" w:hAnsi="Times New Roman" w:cs="Times New Roman"/>
+          <w:sz w:val="32"/>
+          <w:szCs w:val="32"/>
+        </w:rPr>
+      </w:pPr>
+    </w:p>
+    <w:p>
+      <w:pPr>
+        <w:spacing w:line="360" w:lineRule="auto"/>
+        <w:rPr>
+          <w:rFonts w:ascii="Times New Roman" w:hAnsi="Times New Roman" w:cs="Times New Roman"/>
+          <w:sz w:val="32"/>
+          <w:szCs w:val="32"/>
+        </w:rPr>
+      </w:pPr>
     </w:p>
     <w:sectPr>
       <w:pgSz w:w="12240" w:h="15840"/>
@@ -298,6 +878,216 @@
     </w:sectPr>
   </w:body>
 </w:document>
+</file>
+
+<file path=word/numbering.xml><?xml version="1.0" encoding="utf-8"?>
+<w:numbering xmlns:wpc="http://schemas.microsoft.com/office/word/2010/wordprocessingCanvas" xmlns:cx="http://schemas.microsoft.com/office/drawing/2014/chartex" xmlns:cx1="http://schemas.microsoft.com/office/drawing/2015/9/8/chartex" xmlns:cx2="http://schemas.microsoft.com/office/drawing/2015/10/21/chartex" xmlns:cx3="http://schemas.microsoft.com/office/drawing/2016/5/9/chartex" xmlns:cx4="http://schemas.microsoft.com/office/drawing/2016/5/10/chartex" xmlns:cx5="http://schemas.microsoft.com/office/drawing/2016/5/11/chartex" xmlns:cx6="http://schemas.microsoft.com/office/drawing/2016/5/12/chartex" xmlns:cx7="http://schemas.microsoft.com/office/drawing/2016/5/13/chartex" xmlns:cx8="http://schemas.microsoft.com/office/drawing/2016/5/14/chartex" xmlns:mc="http://schemas.openxmlformats.org/markup-compatibility/2006" xmlns:aink="http://schemas.microsoft.com/office/drawing/2016/ink" xmlns:am3d="http://schemas.microsoft.com/office/drawing/2017/model3d" xmlns:o="urn:schemas-microsoft-com:office:office" xmlns:r="http://schemas.openxmlformats.org/officeDocument/2006/relationships" xmlns:m="http://schemas.openxmlformats.org/officeDocument/2006/math" xmlns:v="urn:schemas-microsoft-com:vml" xmlns:wp14="http://schemas.microsoft.com/office/word/2010/wordprocessingDrawing" xmlns:wp="http://schemas.openxmlformats.org/drawingml/2006/wordprocessingDrawing" xmlns:w10="urn:schemas-microsoft-com:office:word" xmlns:w="http://schemas.openxmlformats.org/wordprocessingml/2006/main" xmlns:w14="http://schemas.microsoft.com/office/word/2010/wordml" xmlns:w15="http://schemas.microsoft.com/office/word/2012/wordml" xmlns:w16cex="http://schemas.microsoft.com/office/word/2018/wordml/cex" xmlns:w16cid="http://schemas.microsoft.com/office/word/2016/wordml/cid" xmlns:w16="http://schemas.microsoft.com/office/word/2018/wordml" xmlns:w16se="http://schemas.microsoft.com/office/word/2015/wordml/symex" xmlns:wpg="http://schemas.microsoft.com/office/word/2010/wordprocessingGroup" xmlns:wpi="http://schemas.microsoft.com/office/word/2010/wordprocessingInk" xmlns:wne="http://schemas.microsoft.com/office/word/2006/wordml" xmlns:wps="http://schemas.microsoft.com/office/word/2010/wordprocessingShape" mc:Ignorable="w14 w15 w16se w16cid w16 w16cex wp14">
+  <w:abstractNum w:abstractNumId="0" w15:restartNumberingAfterBreak="0">
+    <w:nsid w:val="3F723A0C"/>
+    <w:multiLevelType w:val="hybridMultilevel"/>
+    <w:tmpl w:val="62000644"/>
+    <w:lvl w:ilvl="0" w:tplc="04090001">
+      <w:start w:val="1"/>
+      <w:numFmt w:val="bullet"/>
+      <w:lvlText w:val=""/>
+      <w:lvlJc w:val="left"/>
+      <w:pPr>
+        <w:ind w:left="804" w:hanging="360"/>
+      </w:pPr>
+      <w:rPr>
+        <w:rFonts w:ascii="Symbol" w:hAnsi="Symbol" w:hint="default"/>
+      </w:rPr>
+    </w:lvl>
+    <w:lvl w:ilvl="1" w:tplc="04090003" w:tentative="1">
+      <w:start w:val="1"/>
+      <w:numFmt w:val="bullet"/>
+      <w:lvlText w:val="o"/>
+      <w:lvlJc w:val="left"/>
+      <w:pPr>
+        <w:ind w:left="1524" w:hanging="360"/>
+      </w:pPr>
+      <w:rPr>
+        <w:rFonts w:ascii="Courier New" w:hAnsi="Courier New" w:cs="Courier New" w:hint="default"/>
+      </w:rPr>
+    </w:lvl>
+    <w:lvl w:ilvl="2" w:tplc="04090005" w:tentative="1">
+      <w:start w:val="1"/>
+      <w:numFmt w:val="bullet"/>
+      <w:lvlText w:val=""/>
+      <w:lvlJc w:val="left"/>
+      <w:pPr>
+        <w:ind w:left="2244" w:hanging="360"/>
+      </w:pPr>
+      <w:rPr>
+        <w:rFonts w:ascii="Wingdings" w:hAnsi="Wingdings" w:hint="default"/>
+      </w:rPr>
+    </w:lvl>
+    <w:lvl w:ilvl="3" w:tplc="04090001" w:tentative="1">
+      <w:start w:val="1"/>
+      <w:numFmt w:val="bullet"/>
+      <w:lvlText w:val=""/>
+      <w:lvlJc w:val="left"/>
+      <w:pPr>
+        <w:ind w:left="2964" w:hanging="360"/>
+      </w:pPr>
+      <w:rPr>
+        <w:rFonts w:ascii="Symbol" w:hAnsi="Symbol" w:hint="default"/>
+      </w:rPr>
+    </w:lvl>
+    <w:lvl w:ilvl="4" w:tplc="04090003" w:tentative="1">
+      <w:start w:val="1"/>
+      <w:numFmt w:val="bullet"/>
+      <w:lvlText w:val="o"/>
+      <w:lvlJc w:val="left"/>
+      <w:pPr>
+        <w:ind w:left="3684" w:hanging="360"/>
+      </w:pPr>
+      <w:rPr>
+        <w:rFonts w:ascii="Courier New" w:hAnsi="Courier New" w:cs="Courier New" w:hint="default"/>
+      </w:rPr>
+    </w:lvl>
+    <w:lvl w:ilvl="5" w:tplc="04090005" w:tentative="1">
+      <w:start w:val="1"/>
+      <w:numFmt w:val="bullet"/>
+      <w:lvlText w:val=""/>
+      <w:lvlJc w:val="left"/>
+      <w:pPr>
+        <w:ind w:left="4404" w:hanging="360"/>
+      </w:pPr>
+      <w:rPr>
+        <w:rFonts w:ascii="Wingdings" w:hAnsi="Wingdings" w:hint="default"/>
+      </w:rPr>
+    </w:lvl>
+    <w:lvl w:ilvl="6" w:tplc="04090001" w:tentative="1">
+      <w:start w:val="1"/>
+      <w:numFmt w:val="bullet"/>
+      <w:lvlText w:val=""/>
+      <w:lvlJc w:val="left"/>
+      <w:pPr>
+        <w:ind w:left="5124" w:hanging="360"/>
+      </w:pPr>
+      <w:rPr>
+        <w:rFonts w:ascii="Symbol" w:hAnsi="Symbol" w:hint="default"/>
+      </w:rPr>
+    </w:lvl>
+    <w:lvl w:ilvl="7" w:tplc="04090003" w:tentative="1">
+      <w:start w:val="1"/>
+      <w:numFmt w:val="bullet"/>
+      <w:lvlText w:val="o"/>
+      <w:lvlJc w:val="left"/>
+      <w:pPr>
+        <w:ind w:left="5844" w:hanging="360"/>
+      </w:pPr>
+      <w:rPr>
+        <w:rFonts w:ascii="Courier New" w:hAnsi="Courier New" w:cs="Courier New" w:hint="default"/>
+      </w:rPr>
+    </w:lvl>
+    <w:lvl w:ilvl="8" w:tplc="04090005" w:tentative="1">
+      <w:start w:val="1"/>
+      <w:numFmt w:val="bullet"/>
+      <w:lvlText w:val=""/>
+      <w:lvlJc w:val="left"/>
+      <w:pPr>
+        <w:ind w:left="6564" w:hanging="360"/>
+      </w:pPr>
+      <w:rPr>
+        <w:rFonts w:ascii="Wingdings" w:hAnsi="Wingdings" w:hint="default"/>
+      </w:rPr>
+    </w:lvl>
+  </w:abstractNum>
+  <w:abstractNum w:abstractNumId="1" w15:restartNumberingAfterBreak="0">
+    <w:nsid w:val="4F2B6C5C"/>
+    <w:multiLevelType w:val="multilevel"/>
+    <w:tmpl w:val="0409001F"/>
+    <w:lvl w:ilvl="0">
+      <w:start w:val="1"/>
+      <w:numFmt w:val="decimal"/>
+      <w:lvlText w:val="%1."/>
+      <w:lvlJc w:val="left"/>
+      <w:pPr>
+        <w:ind w:left="360" w:hanging="360"/>
+      </w:pPr>
+    </w:lvl>
+    <w:lvl w:ilvl="1">
+      <w:start w:val="1"/>
+      <w:numFmt w:val="decimal"/>
+      <w:lvlText w:val="%1.%2."/>
+      <w:lvlJc w:val="left"/>
+      <w:pPr>
+        <w:ind w:left="792" w:hanging="432"/>
+      </w:pPr>
+    </w:lvl>
+    <w:lvl w:ilvl="2">
+      <w:start w:val="1"/>
+      <w:numFmt w:val="decimal"/>
+      <w:lvlText w:val="%1.%2.%3."/>
+      <w:lvlJc w:val="left"/>
+      <w:pPr>
+        <w:ind w:left="1224" w:hanging="504"/>
+      </w:pPr>
+    </w:lvl>
+    <w:lvl w:ilvl="3">
+      <w:start w:val="1"/>
+      <w:numFmt w:val="decimal"/>
+      <w:lvlText w:val="%1.%2.%3.%4."/>
+      <w:lvlJc w:val="left"/>
+      <w:pPr>
+        <w:ind w:left="1728" w:hanging="648"/>
+      </w:pPr>
+    </w:lvl>
+    <w:lvl w:ilvl="4">
+      <w:start w:val="1"/>
+      <w:numFmt w:val="decimal"/>
+      <w:lvlText w:val="%1.%2.%3.%4.%5."/>
+      <w:lvlJc w:val="left"/>
+      <w:pPr>
+        <w:ind w:left="2232" w:hanging="792"/>
+      </w:pPr>
+    </w:lvl>
+    <w:lvl w:ilvl="5">
+      <w:start w:val="1"/>
+      <w:numFmt w:val="decimal"/>
+      <w:lvlText w:val="%1.%2.%3.%4.%5.%6."/>
+      <w:lvlJc w:val="left"/>
+      <w:pPr>
+        <w:ind w:left="2736" w:hanging="936"/>
+      </w:pPr>
+    </w:lvl>
+    <w:lvl w:ilvl="6">
+      <w:start w:val="1"/>
+      <w:numFmt w:val="decimal"/>
+      <w:lvlText w:val="%1.%2.%3.%4.%5.%6.%7."/>
+      <w:lvlJc w:val="left"/>
+      <w:pPr>
+        <w:ind w:left="3240" w:hanging="1080"/>
+      </w:pPr>
+    </w:lvl>
+    <w:lvl w:ilvl="7">
+      <w:start w:val="1"/>
+      <w:numFmt w:val="decimal"/>
+      <w:lvlText w:val="%1.%2.%3.%4.%5.%6.%7.%8."/>
+      <w:lvlJc w:val="left"/>
+      <w:pPr>
+        <w:ind w:left="3744" w:hanging="1224"/>
+      </w:pPr>
+    </w:lvl>
+    <w:lvl w:ilvl="8">
+      <w:start w:val="1"/>
+      <w:numFmt w:val="decimal"/>
+      <w:lvlText w:val="%1.%2.%3.%4.%5.%6.%7.%8.%9."/>
+      <w:lvlJc w:val="left"/>
+      <w:pPr>
+        <w:ind w:left="4320" w:hanging="1440"/>
+      </w:pPr>
+    </w:lvl>
+  </w:abstractNum>
+  <w:num w:numId="1">
+    <w:abstractNumId w:val="1"/>
+  </w:num>
+  <w:num w:numId="2">
+    <w:abstractNumId w:val="0"/>
+  </w:num>
+</w:numbering>
 </file>
 
 <file path=word/styles.xml><?xml version="1.0" encoding="utf-8"?>
@@ -726,6 +1516,17 @@
     <w:semiHidden/>
     <w:unhideWhenUsed/>
   </w:style>
+  <w:style w:type="paragraph" w:styleId="ListParagraph">
+    <w:name w:val="List Paragraph"/>
+    <w:basedOn w:val="Normal"/>
+    <w:uiPriority w:val="34"/>
+    <w:qFormat/>
+    <w:rsid w:val="003426BF"/>
+    <w:pPr>
+      <w:ind w:left="720"/>
+      <w:contextualSpacing/>
+    </w:pPr>
+  </w:style>
 </w:styles>
 </file>
 

</xml_diff>